<commit_message>
Added final build. Game complete.
</commit_message>
<xml_diff>
--- a/Assets/Documents/GDD.docx
+++ b/Assets/Documents/GDD.docx
@@ -1465,10 +1465,7 @@
         </w:rPr>
       </w:pPr>
       <w:r>
-        <w:t>Dodge Mesh 2</w:t>
-      </w:r>
-      <w:r>
-        <w:t xml:space="preserve"> allows the player to traverse an open map whilst visualizing the beauty of the flocking behaviors. However, the most important aspect is to avoid the Boids that are trying to end your life! Forewarning: it is difficult to distinguished who will attack you and who will not.</w:t>
+        <w:t>Dodge Mesh 2 allows the player to traverse an open map whilst visualizing the beauty of the flocking behaviors. However, the most important aspect is to avoid the Boids that are trying to end your life! Forewarning: it is difficult to distinguished who will attack you and who will not.</w:t>
       </w:r>
     </w:p>
     <w:p>
@@ -1570,7 +1567,15 @@
         <w:t xml:space="preserve">The player </w:t>
       </w:r>
       <w:r>
-        <w:t>maneuvers a car and must not get hit 1000 times, otherwise it is GAME OVER!</w:t>
+        <w:t xml:space="preserve">maneuvers a car and must not get hit </w:t>
+      </w:r>
+      <w:r>
+        <w:t>3</w:t>
+      </w:r>
+      <w:bookmarkStart w:id="2" w:name="_GoBack"/>
+      <w:bookmarkEnd w:id="2"/>
+      <w:r>
+        <w:t>00 times, otherwise it is GAME OVER!</w:t>
       </w:r>
     </w:p>
     <w:p>
@@ -1718,12 +1723,7 @@
         <w:t>Right</w:t>
       </w:r>
       <w:r>
-        <w:t xml:space="preserve"> Arrow </w:t>
-      </w:r>
-      <w:bookmarkStart w:id="2" w:name="_GoBack"/>
-      <w:bookmarkEnd w:id="2"/>
-      <w:r>
-        <w:t>– Move</w:t>
+        <w:t xml:space="preserve"> Arrow – Move</w:t>
       </w:r>
       <w:r>
         <w:t>s</w:t>
@@ -2450,14 +2450,7 @@
                 <w:sz w:val="24"/>
                 <w:szCs w:val="24"/>
               </w:rPr>
-              <w:t xml:space="preserve">Big Shot </w:t>
-            </w:r>
-            <w:r>
-              <w:rPr>
-                <w:sz w:val="24"/>
-                <w:szCs w:val="24"/>
-              </w:rPr>
-              <w:t>Instrumental</w:t>
+              <w:t>Big Shot Instrumental</w:t>
             </w:r>
           </w:p>
         </w:tc>
@@ -2477,14 +2470,7 @@
                 <w:sz w:val="24"/>
                 <w:szCs w:val="24"/>
               </w:rPr>
-              <w:t>Background Music</w:t>
-            </w:r>
-            <w:r>
-              <w:rPr>
-                <w:sz w:val="24"/>
-                <w:szCs w:val="24"/>
-              </w:rPr>
-              <w:t xml:space="preserve"> </w:t>
+              <w:t xml:space="preserve">Background Music </w:t>
             </w:r>
           </w:p>
         </w:tc>
@@ -2533,14 +2519,7 @@
                 <w:sz w:val="24"/>
                 <w:szCs w:val="24"/>
               </w:rPr>
-              <w:t xml:space="preserve">Look Alive </w:t>
-            </w:r>
-            <w:r>
-              <w:rPr>
-                <w:sz w:val="24"/>
-                <w:szCs w:val="24"/>
-              </w:rPr>
-              <w:t>Instrumental</w:t>
+              <w:t>Look Alive Instrumental</w:t>
             </w:r>
           </w:p>
         </w:tc>
@@ -2560,14 +2539,7 @@
                 <w:sz w:val="24"/>
                 <w:szCs w:val="24"/>
               </w:rPr>
-              <w:t>B</w:t>
-            </w:r>
-            <w:r>
-              <w:rPr>
-                <w:sz w:val="24"/>
-                <w:szCs w:val="24"/>
-              </w:rPr>
-              <w:t>ackground Music</w:t>
+              <w:t>Background Music</w:t>
             </w:r>
           </w:p>
         </w:tc>
@@ -2594,21 +2566,7 @@
                 <w:sz w:val="24"/>
                 <w:szCs w:val="24"/>
               </w:rPr>
-              <w:t xml:space="preserve"> during</w:t>
-            </w:r>
-            <w:r>
-              <w:rPr>
-                <w:sz w:val="24"/>
-                <w:szCs w:val="24"/>
-              </w:rPr>
-              <w:t xml:space="preserve"> Main Game</w:t>
-            </w:r>
-            <w:r>
-              <w:rPr>
-                <w:sz w:val="24"/>
-                <w:szCs w:val="24"/>
-              </w:rPr>
-              <w:t xml:space="preserve"> Scene</w:t>
+              <w:t xml:space="preserve"> during Main Game Scene</w:t>
             </w:r>
           </w:p>
         </w:tc>
@@ -2630,14 +2588,7 @@
                 <w:sz w:val="24"/>
                 <w:szCs w:val="24"/>
               </w:rPr>
-              <w:t xml:space="preserve">Walk it Talk It </w:t>
-            </w:r>
-            <w:r>
-              <w:rPr>
-                <w:sz w:val="24"/>
-                <w:szCs w:val="24"/>
-              </w:rPr>
-              <w:t>Instrumental</w:t>
+              <w:t>Walk it Talk It Instrumental</w:t>
             </w:r>
           </w:p>
         </w:tc>
@@ -3250,6 +3201,7 @@
   <w:style w:type="character" w:default="1" w:styleId="DefaultParagraphFont">
     <w:name w:val="Default Paragraph Font"/>
     <w:uiPriority w:val="1"/>
+    <w:semiHidden/>
     <w:unhideWhenUsed/>
   </w:style>
   <w:style w:type="table" w:default="1" w:styleId="TableNormal">
@@ -3647,7 +3599,7 @@
 </file>
 
 <file path=customXml/itemProps1.xml><?xml version="1.0" encoding="utf-8"?>
-<ds:datastoreItem xmlns:ds="http://schemas.openxmlformats.org/officeDocument/2006/customXml" ds:itemID="{D43BF79B-2E3A-45C1-983B-CAA818118154}">
+<ds:datastoreItem xmlns:ds="http://schemas.openxmlformats.org/officeDocument/2006/customXml" ds:itemID="{E49FE9D9-1694-4540-9BB6-921C0C14D6C3}">
   <ds:schemaRefs>
     <ds:schemaRef ds:uri="http://schemas.openxmlformats.org/officeDocument/2006/bibliography"/>
   </ds:schemaRefs>

</xml_diff>